<commit_message>
Agregando Diseño de Data Warehouse
</commit_message>
<xml_diff>
--- a/Desarrollo/Análisis y Diseño/STGRHPBI-DDDW.docx
+++ b/Desarrollo/Análisis y Diseño/STGRHPBI-DDDW.docx
@@ -297,7 +297,7 @@
             <w:instrText xml:space="preserve"> TOC \h \u \z \t "Heading 1,1,Heading 2,2,Heading 3,3,Heading 4,4,Heading 5,5,Heading 6,6,"</w:instrText>
             <w:fldChar w:fldCharType="separate"/>
           </w:r>
-          <w:hyperlink w:anchor="_heading=">
+          <w:hyperlink w:anchor="_heading=h.9v398ot6ddx">
             <w:r>
               <w:rPr>
                 <w:rFonts w:ascii="Times New Roman" w:cs="Times New Roman" w:eastAsia="Times New Roman" w:hAnsi="Times New Roman"/>
@@ -345,7 +345,7 @@
               <w:vertAlign w:val="baseline"/>
             </w:rPr>
           </w:pPr>
-          <w:hyperlink w:anchor="_heading=">
+          <w:hyperlink w:anchor="_heading=h.6qevqlvf6kjo">
             <w:r>
               <w:rPr>
                 <w:rFonts w:ascii="Times New Roman" w:cs="Times New Roman" w:eastAsia="Times New Roman" w:hAnsi="Times New Roman"/>
@@ -393,7 +393,7 @@
               <w:vertAlign w:val="baseline"/>
             </w:rPr>
           </w:pPr>
-          <w:hyperlink w:anchor="_heading=">
+          <w:hyperlink w:anchor="_heading=h.udi6v2pr206">
             <w:r>
               <w:rPr>
                 <w:rFonts w:ascii="Times New Roman" w:cs="Times New Roman" w:eastAsia="Times New Roman" w:hAnsi="Times New Roman"/>
@@ -409,7 +409,7 @@
                 <w:vertAlign w:val="baseline"/>
                 <w:rtl w:val="0"/>
               </w:rPr>
-              <w:t xml:space="preserve">3. Visión General de la Arquitectura</w:t>
+              <w:t xml:space="preserve">3. Modelo de Datos</w:t>
               <w:tab/>
               <w:t xml:space="preserve">3</w:t>
             </w:r>
@@ -441,7 +441,7 @@
               <w:vertAlign w:val="baseline"/>
             </w:rPr>
           </w:pPr>
-          <w:hyperlink w:anchor="_heading=">
+          <w:hyperlink w:anchor="_heading=h.chsvazyrbrqs">
             <w:r>
               <w:rPr>
                 <w:rFonts w:ascii="Times New Roman" w:cs="Times New Roman" w:eastAsia="Times New Roman" w:hAnsi="Times New Roman"/>
@@ -456,7 +456,7 @@
                 <w:vertAlign w:val="baseline"/>
                 <w:rtl w:val="0"/>
               </w:rPr>
-              <w:t xml:space="preserve">a. Diagrama general de arquitectura</w:t>
+              <w:t xml:space="preserve">a. Esquema dimensional</w:t>
               <w:tab/>
               <w:t xml:space="preserve">3</w:t>
             </w:r>
@@ -488,7 +488,7 @@
               <w:vertAlign w:val="baseline"/>
             </w:rPr>
           </w:pPr>
-          <w:hyperlink w:anchor="_heading=">
+          <w:hyperlink w:anchor="_heading=h.emd8r6yl8zn4">
             <w:r>
               <w:rPr>
                 <w:rFonts w:ascii="Times New Roman" w:cs="Times New Roman" w:eastAsia="Times New Roman" w:hAnsi="Times New Roman"/>
@@ -503,7 +503,7 @@
                 <w:vertAlign w:val="baseline"/>
                 <w:rtl w:val="0"/>
               </w:rPr>
-              <w:t xml:space="preserve">b. Descripción de componentes principales</w:t>
+              <w:t xml:space="preserve">b. Tablas de hechos y dimensiones</w:t>
               <w:tab/>
               <w:t xml:space="preserve">4</w:t>
             </w:r>
@@ -535,7 +535,7 @@
               <w:vertAlign w:val="baseline"/>
             </w:rPr>
           </w:pPr>
-          <w:hyperlink w:anchor="_heading=">
+          <w:hyperlink w:anchor="_heading=h.is5333ns0skx">
             <w:r>
               <w:rPr>
                 <w:rFonts w:ascii="Times New Roman" w:cs="Times New Roman" w:eastAsia="Times New Roman" w:hAnsi="Times New Roman"/>
@@ -551,56 +551,9 @@
                 <w:vertAlign w:val="baseline"/>
                 <w:rtl w:val="0"/>
               </w:rPr>
-              <w:t xml:space="preserve">4. Fuente de Datos</w:t>
+              <w:t xml:space="preserve">4. Indicadores</w:t>
               <w:tab/>
-              <w:t xml:space="preserve">5</w:t>
-            </w:r>
-          </w:hyperlink>
-          <w:r>
-            <w:rPr>
-              <w:rtl w:val="0"/>
-            </w:rPr>
-          </w:r>
-        </w:p>
-        <w:p>
-          <w:pPr>
-            <w:widowControl w:val="0"/>
-            <w:tabs>
-              <w:tab w:val="right" w:leader="none" w:pos="12000"/>
-            </w:tabs>
-            <w:spacing w:before="60" w:line="480" w:lineRule="auto"/>
-            <w:ind w:left="360" w:firstLine="0"/>
-            <w:rPr>
-              <w:rFonts w:ascii="Times New Roman" w:cs="Times New Roman" w:eastAsia="Times New Roman" w:hAnsi="Times New Roman"/>
-              <w:i w:val="0"/>
-              <w:smallCaps w:val="0"/>
-              <w:strike w:val="0"/>
-              <w:color w:val="000000"/>
-              <w:sz w:val="24"/>
-              <w:szCs w:val="24"/>
-              <w:u w:val="none"/>
-              <w:shd w:fill="auto" w:val="clear"/>
-              <w:vertAlign w:val="baseline"/>
-            </w:rPr>
-          </w:pPr>
-          <w:hyperlink w:anchor="_heading=">
-            <w:r>
-              <w:rPr>
-                <w:rFonts w:ascii="Times New Roman" w:cs="Times New Roman" w:eastAsia="Times New Roman" w:hAnsi="Times New Roman"/>
-                <w:i w:val="0"/>
-                <w:smallCaps w:val="0"/>
-                <w:strike w:val="0"/>
-                <w:color w:val="000000"/>
-                <w:sz w:val="24"/>
-                <w:szCs w:val="24"/>
-                <w:u w:val="none"/>
-                <w:shd w:fill="auto" w:val="clear"/>
-                <w:vertAlign w:val="baseline"/>
-                <w:rtl w:val="0"/>
-              </w:rPr>
-              <w:t xml:space="preserve">a. Sistemas fuente</w:t>
-              <w:tab/>
-              <w:t xml:space="preserve">5</w:t>
+              <w:t xml:space="preserve">4</w:t>
             </w:r>
           </w:hyperlink>
           <w:r>
@@ -630,7 +583,7 @@
               <w:vertAlign w:val="baseline"/>
             </w:rPr>
           </w:pPr>
-          <w:hyperlink w:anchor="_heading=">
+          <w:hyperlink w:anchor="_heading=h.efh3vuql8que">
             <w:r>
               <w:rPr>
                 <w:rFonts w:ascii="Times New Roman" w:cs="Times New Roman" w:eastAsia="Times New Roman" w:hAnsi="Times New Roman"/>
@@ -646,245 +599,9 @@
                 <w:vertAlign w:val="baseline"/>
                 <w:rtl w:val="0"/>
               </w:rPr>
-              <w:t xml:space="preserve">5. Procesos ETL</w:t>
+              <w:t xml:space="preserve">5. Modelo Dimensional</w:t>
               <w:tab/>
-              <w:t xml:space="preserve">7</w:t>
-            </w:r>
-          </w:hyperlink>
-          <w:r>
-            <w:rPr>
-              <w:rtl w:val="0"/>
-            </w:rPr>
-          </w:r>
-        </w:p>
-        <w:p>
-          <w:pPr>
-            <w:widowControl w:val="0"/>
-            <w:tabs>
-              <w:tab w:val="right" w:leader="none" w:pos="12000"/>
-            </w:tabs>
-            <w:spacing w:before="60" w:line="480" w:lineRule="auto"/>
-            <w:ind w:left="360" w:firstLine="0"/>
-            <w:rPr>
-              <w:rFonts w:ascii="Times New Roman" w:cs="Times New Roman" w:eastAsia="Times New Roman" w:hAnsi="Times New Roman"/>
-              <w:i w:val="0"/>
-              <w:smallCaps w:val="0"/>
-              <w:strike w:val="0"/>
-              <w:color w:val="000000"/>
-              <w:sz w:val="24"/>
-              <w:szCs w:val="24"/>
-              <w:u w:val="none"/>
-              <w:shd w:fill="auto" w:val="clear"/>
-              <w:vertAlign w:val="baseline"/>
-            </w:rPr>
-          </w:pPr>
-          <w:hyperlink w:anchor="_heading=">
-            <w:r>
-              <w:rPr>
-                <w:rFonts w:ascii="Times New Roman" w:cs="Times New Roman" w:eastAsia="Times New Roman" w:hAnsi="Times New Roman"/>
-                <w:i w:val="0"/>
-                <w:smallCaps w:val="0"/>
-                <w:strike w:val="0"/>
-                <w:color w:val="000000"/>
-                <w:sz w:val="24"/>
-                <w:szCs w:val="24"/>
-                <w:u w:val="none"/>
-                <w:shd w:fill="auto" w:val="clear"/>
-                <w:vertAlign w:val="baseline"/>
-                <w:rtl w:val="0"/>
-              </w:rPr>
-              <w:t xml:space="preserve">a. Herramientas utilizadas</w:t>
-              <w:tab/>
-              <w:t xml:space="preserve">7</w:t>
-            </w:r>
-          </w:hyperlink>
-          <w:r>
-            <w:rPr>
-              <w:rtl w:val="0"/>
-            </w:rPr>
-          </w:r>
-        </w:p>
-        <w:p>
-          <w:pPr>
-            <w:widowControl w:val="0"/>
-            <w:tabs>
-              <w:tab w:val="right" w:leader="none" w:pos="12000"/>
-            </w:tabs>
-            <w:spacing w:before="60" w:line="480" w:lineRule="auto"/>
-            <w:ind w:left="360" w:firstLine="0"/>
-            <w:rPr>
-              <w:rFonts w:ascii="Times New Roman" w:cs="Times New Roman" w:eastAsia="Times New Roman" w:hAnsi="Times New Roman"/>
-              <w:i w:val="0"/>
-              <w:smallCaps w:val="0"/>
-              <w:strike w:val="0"/>
-              <w:color w:val="000000"/>
-              <w:sz w:val="24"/>
-              <w:szCs w:val="24"/>
-              <w:u w:val="none"/>
-              <w:shd w:fill="auto" w:val="clear"/>
-              <w:vertAlign w:val="baseline"/>
-            </w:rPr>
-          </w:pPr>
-          <w:hyperlink w:anchor="_heading=h.f414qfii7y3k">
-            <w:r>
-              <w:rPr>
-                <w:rFonts w:ascii="Times New Roman" w:cs="Times New Roman" w:eastAsia="Times New Roman" w:hAnsi="Times New Roman"/>
-                <w:i w:val="0"/>
-                <w:smallCaps w:val="0"/>
-                <w:strike w:val="0"/>
-                <w:color w:val="000000"/>
-                <w:sz w:val="24"/>
-                <w:szCs w:val="24"/>
-                <w:u w:val="none"/>
-                <w:shd w:fill="auto" w:val="clear"/>
-                <w:vertAlign w:val="baseline"/>
-                <w:rtl w:val="0"/>
-              </w:rPr>
-              <w:t xml:space="preserve">b. Flujo de trabajo del ETL</w:t>
-              <w:tab/>
-              <w:t xml:space="preserve">7</w:t>
-            </w:r>
-          </w:hyperlink>
-          <w:r>
-            <w:rPr>
-              <w:rtl w:val="0"/>
-            </w:rPr>
-          </w:r>
-        </w:p>
-        <w:p>
-          <w:pPr>
-            <w:widowControl w:val="0"/>
-            <w:tabs>
-              <w:tab w:val="right" w:leader="none" w:pos="12000"/>
-            </w:tabs>
-            <w:spacing w:before="60" w:line="480" w:lineRule="auto"/>
-            <w:rPr>
-              <w:rFonts w:ascii="Times New Roman" w:cs="Times New Roman" w:eastAsia="Times New Roman" w:hAnsi="Times New Roman"/>
-              <w:b w:val="1"/>
-              <w:i w:val="0"/>
-              <w:smallCaps w:val="0"/>
-              <w:strike w:val="0"/>
-              <w:color w:val="000000"/>
-              <w:sz w:val="24"/>
-              <w:szCs w:val="24"/>
-              <w:u w:val="none"/>
-              <w:shd w:fill="auto" w:val="clear"/>
-              <w:vertAlign w:val="baseline"/>
-            </w:rPr>
-          </w:pPr>
-          <w:hyperlink w:anchor="_heading=">
-            <w:r>
-              <w:rPr>
-                <w:rFonts w:ascii="Times New Roman" w:cs="Times New Roman" w:eastAsia="Times New Roman" w:hAnsi="Times New Roman"/>
-                <w:b w:val="1"/>
-                <w:i w:val="0"/>
-                <w:smallCaps w:val="0"/>
-                <w:strike w:val="0"/>
-                <w:color w:val="000000"/>
-                <w:sz w:val="24"/>
-                <w:szCs w:val="24"/>
-                <w:u w:val="none"/>
-                <w:shd w:fill="auto" w:val="clear"/>
-                <w:vertAlign w:val="baseline"/>
-                <w:rtl w:val="0"/>
-              </w:rPr>
-              <w:t xml:space="preserve">6. Almacenamiento de Datos</w:t>
-              <w:tab/>
-              <w:t xml:space="preserve">8</w:t>
-            </w:r>
-          </w:hyperlink>
-          <w:r>
-            <w:rPr>
-              <w:rtl w:val="0"/>
-            </w:rPr>
-          </w:r>
-        </w:p>
-        <w:p>
-          <w:pPr>
-            <w:widowControl w:val="0"/>
-            <w:tabs>
-              <w:tab w:val="right" w:leader="none" w:pos="12000"/>
-            </w:tabs>
-            <w:spacing w:before="60" w:line="480" w:lineRule="auto"/>
-            <w:ind w:left="360" w:firstLine="0"/>
-            <w:rPr>
-              <w:rFonts w:ascii="Times New Roman" w:cs="Times New Roman" w:eastAsia="Times New Roman" w:hAnsi="Times New Roman"/>
-              <w:i w:val="0"/>
-              <w:smallCaps w:val="0"/>
-              <w:strike w:val="0"/>
-              <w:color w:val="000000"/>
-              <w:sz w:val="24"/>
-              <w:szCs w:val="24"/>
-              <w:u w:val="none"/>
-              <w:shd w:fill="auto" w:val="clear"/>
-              <w:vertAlign w:val="baseline"/>
-            </w:rPr>
-          </w:pPr>
-          <w:hyperlink w:anchor="_heading=">
-            <w:r>
-              <w:rPr>
-                <w:rFonts w:ascii="Times New Roman" w:cs="Times New Roman" w:eastAsia="Times New Roman" w:hAnsi="Times New Roman"/>
-                <w:i w:val="0"/>
-                <w:smallCaps w:val="0"/>
-                <w:strike w:val="0"/>
-                <w:color w:val="000000"/>
-                <w:sz w:val="24"/>
-                <w:szCs w:val="24"/>
-                <w:u w:val="none"/>
-                <w:shd w:fill="auto" w:val="clear"/>
-                <w:vertAlign w:val="baseline"/>
-                <w:rtl w:val="0"/>
-              </w:rPr>
-              <w:t xml:space="preserve">a. Data Warehouse</w:t>
-              <w:tab/>
-              <w:t xml:space="preserve">8</w:t>
-            </w:r>
-          </w:hyperlink>
-          <w:r>
-            <w:rPr>
-              <w:rtl w:val="0"/>
-            </w:rPr>
-          </w:r>
-        </w:p>
-        <w:p>
-          <w:pPr>
-            <w:widowControl w:val="0"/>
-            <w:tabs>
-              <w:tab w:val="right" w:leader="none" w:pos="12000"/>
-            </w:tabs>
-            <w:spacing w:before="60" w:line="480" w:lineRule="auto"/>
-            <w:ind w:left="360" w:firstLine="0"/>
-            <w:rPr>
-              <w:rFonts w:ascii="Times New Roman" w:cs="Times New Roman" w:eastAsia="Times New Roman" w:hAnsi="Times New Roman"/>
-              <w:i w:val="0"/>
-              <w:smallCaps w:val="0"/>
-              <w:strike w:val="0"/>
-              <w:color w:val="000000"/>
-              <w:sz w:val="24"/>
-              <w:szCs w:val="24"/>
-              <w:u w:val="none"/>
-              <w:shd w:fill="auto" w:val="clear"/>
-              <w:vertAlign w:val="baseline"/>
-            </w:rPr>
-          </w:pPr>
-          <w:hyperlink w:anchor="_heading=h.v2ybnmz1jfwh">
-            <w:r>
-              <w:rPr>
-                <w:rFonts w:ascii="Times New Roman" w:cs="Times New Roman" w:eastAsia="Times New Roman" w:hAnsi="Times New Roman"/>
-                <w:i w:val="0"/>
-                <w:smallCaps w:val="0"/>
-                <w:strike w:val="0"/>
-                <w:color w:val="000000"/>
-                <w:sz w:val="24"/>
-                <w:szCs w:val="24"/>
-                <w:u w:val="none"/>
-                <w:shd w:fill="auto" w:val="clear"/>
-                <w:vertAlign w:val="baseline"/>
-                <w:rtl w:val="0"/>
-              </w:rPr>
-              <w:t xml:space="preserve">b. Cubo OLAP</w:t>
-              <w:tab/>
-              <w:t xml:space="preserve">8</w:t>
+              <w:t xml:space="preserve">5</w:t>
             </w:r>
           </w:hyperlink>
           <w:r>
@@ -940,273 +657,355 @@
     </w:p>
     <w:p>
       <w:pPr>
+        <w:pStyle w:val="Heading1"/>
         <w:keepNext w:val="1"/>
         <w:keepLines w:val="1"/>
-        <w:pageBreakBefore w:val="0"/>
-        <w:widowControl w:val="1"/>
+        <w:numPr>
+          <w:ilvl w:val="0"/>
+          <w:numId w:val="3"/>
+        </w:numPr>
+        <w:spacing w:after="240" w:before="600" w:line="480" w:lineRule="auto"/>
+        <w:ind w:left="720" w:hanging="360"/>
+        <w:rPr>
+          <w:rFonts w:ascii="Times New Roman" w:cs="Times New Roman" w:eastAsia="Times New Roman" w:hAnsi="Times New Roman"/>
+          <w:b w:val="1"/>
+          <w:sz w:val="24"/>
+          <w:szCs w:val="24"/>
+        </w:rPr>
+      </w:pPr>
+      <w:bookmarkStart w:colFirst="0" w:colLast="0" w:name="_heading=h.9v398ot6ddx" w:id="0"/>
+      <w:bookmarkEnd w:id="0"/>
+      <w:r>
+        <w:rPr>
+          <w:rFonts w:ascii="Times New Roman" w:cs="Times New Roman" w:eastAsia="Times New Roman" w:hAnsi="Times New Roman"/>
+          <w:b w:val="1"/>
+          <w:sz w:val="24"/>
+          <w:szCs w:val="24"/>
+          <w:vertAlign w:val="baseline"/>
+          <w:rtl w:val="0"/>
+        </w:rPr>
+        <w:t xml:space="preserve">Introducción</w:t>
+      </w:r>
+    </w:p>
+    <w:p>
+      <w:pPr>
+        <w:spacing w:line="480" w:lineRule="auto"/>
+        <w:ind w:left="720" w:firstLine="720"/>
+        <w:jc w:val="both"/>
+        <w:rPr>
+          <w:rFonts w:ascii="Times New Roman" w:cs="Times New Roman" w:eastAsia="Times New Roman" w:hAnsi="Times New Roman"/>
+          <w:sz w:val="24"/>
+          <w:szCs w:val="24"/>
+        </w:rPr>
+      </w:pPr>
+      <w:r>
+        <w:rPr>
+          <w:rFonts w:ascii="Times New Roman" w:cs="Times New Roman" w:eastAsia="Times New Roman" w:hAnsi="Times New Roman"/>
+          <w:sz w:val="24"/>
+          <w:szCs w:val="24"/>
+          <w:rtl w:val="0"/>
+        </w:rPr>
+        <w:t xml:space="preserve">El presente documento describe el diseño del Data Warehouse (DW) propuesto para el almacenamiento y análisis de datos en la solución tecnológica. Un Data Warehouse es un sistema de almacenamiento de datos diseñado para facilitar la toma de decisiones mediante el análisis de grandes volúmenes de información histórica.</w:t>
+      </w:r>
+    </w:p>
+    <w:p>
+      <w:pPr>
+        <w:spacing w:line="480" w:lineRule="auto"/>
+        <w:ind w:left="720" w:firstLine="720"/>
+        <w:jc w:val="both"/>
+        <w:rPr>
+          <w:rFonts w:ascii="Times New Roman" w:cs="Times New Roman" w:eastAsia="Times New Roman" w:hAnsi="Times New Roman"/>
+          <w:sz w:val="24"/>
+          <w:szCs w:val="24"/>
+        </w:rPr>
+      </w:pPr>
+      <w:r>
+        <w:rPr>
+          <w:rFonts w:ascii="Times New Roman" w:cs="Times New Roman" w:eastAsia="Times New Roman" w:hAnsi="Times New Roman"/>
+          <w:sz w:val="24"/>
+          <w:szCs w:val="24"/>
+          <w:rtl w:val="0"/>
+        </w:rPr>
+        <w:t xml:space="preserve">Asimismo, se abordan conceptos clave como la administración de cambios en las dimensiones (Slowly Changing Dimensions), la optimización de consultas mediante agregaciones y el uso de cubos tabulares para mejorar la eficiencia del análisis multidimensional. La finalidad es garantizar un diseño robusto y escalable que facilite la explotación de los datos y su visualización en herramientas de Business Intelligence.</w:t>
+      </w:r>
+    </w:p>
+    <w:p>
+      <w:pPr>
+        <w:pStyle w:val="Heading1"/>
+        <w:keepNext w:val="1"/>
+        <w:keepLines w:val="1"/>
+        <w:numPr>
+          <w:ilvl w:val="0"/>
+          <w:numId w:val="3"/>
+        </w:numPr>
+        <w:spacing w:after="240" w:before="600" w:line="480" w:lineRule="auto"/>
+        <w:ind w:left="720" w:hanging="360"/>
+        <w:rPr>
+          <w:rFonts w:ascii="Times New Roman" w:cs="Times New Roman" w:eastAsia="Times New Roman" w:hAnsi="Times New Roman"/>
+          <w:b w:val="1"/>
+          <w:sz w:val="24"/>
+          <w:szCs w:val="24"/>
+        </w:rPr>
+      </w:pPr>
+      <w:bookmarkStart w:colFirst="0" w:colLast="0" w:name="_heading=h.6qevqlvf6kjo" w:id="1"/>
+      <w:bookmarkEnd w:id="1"/>
+      <w:r>
+        <w:rPr>
+          <w:rFonts w:ascii="Times New Roman" w:cs="Times New Roman" w:eastAsia="Times New Roman" w:hAnsi="Times New Roman"/>
+          <w:b w:val="1"/>
+          <w:sz w:val="24"/>
+          <w:szCs w:val="24"/>
+          <w:rtl w:val="0"/>
+        </w:rPr>
+        <w:t xml:space="preserve">Objetivo</w:t>
+      </w:r>
+      <w:r>
+        <w:rPr>
+          <w:rtl w:val="0"/>
+        </w:rPr>
+      </w:r>
+    </w:p>
+    <w:p>
+      <w:pPr>
+        <w:spacing w:line="480" w:lineRule="auto"/>
+        <w:ind w:left="720" w:firstLine="720"/>
+        <w:jc w:val="both"/>
+        <w:rPr>
+          <w:rFonts w:ascii="Times New Roman" w:cs="Times New Roman" w:eastAsia="Times New Roman" w:hAnsi="Times New Roman"/>
+          <w:sz w:val="24"/>
+          <w:szCs w:val="24"/>
+        </w:rPr>
+      </w:pPr>
+      <w:r>
+        <w:rPr>
+          <w:rFonts w:ascii="Times New Roman" w:cs="Times New Roman" w:eastAsia="Times New Roman" w:hAnsi="Times New Roman"/>
+          <w:sz w:val="24"/>
+          <w:szCs w:val="24"/>
+          <w:rtl w:val="0"/>
+        </w:rPr>
+        <w:t xml:space="preserve">El objetivo de este documento es definir la estructura y arquitectura del Data Warehouse, estableciendo un esquema de datos optimizado para consultas analíticas y generación de reportes de alto rendimiento. </w:t>
+      </w:r>
+    </w:p>
+    <w:p>
+      <w:pPr>
+        <w:pStyle w:val="Heading1"/>
+        <w:keepNext w:val="1"/>
+        <w:keepLines w:val="1"/>
+        <w:numPr>
+          <w:ilvl w:val="0"/>
+          <w:numId w:val="3"/>
+        </w:numPr>
+        <w:spacing w:after="240" w:before="600" w:line="480" w:lineRule="auto"/>
+        <w:ind w:left="720" w:hanging="360"/>
+        <w:rPr>
+          <w:rFonts w:ascii="Times New Roman" w:cs="Times New Roman" w:eastAsia="Times New Roman" w:hAnsi="Times New Roman"/>
+          <w:b w:val="1"/>
+          <w:sz w:val="24"/>
+          <w:szCs w:val="24"/>
+        </w:rPr>
+      </w:pPr>
+      <w:bookmarkStart w:colFirst="0" w:colLast="0" w:name="_heading=h.udi6v2pr206" w:id="2"/>
+      <w:bookmarkEnd w:id="2"/>
+      <w:r>
+        <w:rPr>
+          <w:rFonts w:ascii="Times New Roman" w:cs="Times New Roman" w:eastAsia="Times New Roman" w:hAnsi="Times New Roman"/>
+          <w:b w:val="1"/>
+          <w:sz w:val="24"/>
+          <w:szCs w:val="24"/>
+          <w:rtl w:val="0"/>
+        </w:rPr>
+        <w:t xml:space="preserve">Modelo de Datos</w:t>
+      </w:r>
+      <w:r>
+        <w:rPr>
+          <w:rtl w:val="0"/>
+        </w:rPr>
+      </w:r>
+    </w:p>
+    <w:p>
+      <w:pPr>
+        <w:pStyle w:val="Heading2"/>
+        <w:keepNext w:val="1"/>
+        <w:keepLines w:val="1"/>
+        <w:numPr>
+          <w:ilvl w:val="1"/>
+          <w:numId w:val="3"/>
+        </w:numPr>
+        <w:spacing w:after="240" w:line="480" w:lineRule="auto"/>
+        <w:ind w:left="1440" w:hanging="360"/>
+        <w:rPr>
+          <w:rFonts w:ascii="Times New Roman" w:cs="Times New Roman" w:eastAsia="Times New Roman" w:hAnsi="Times New Roman"/>
+          <w:b w:val="1"/>
+          <w:sz w:val="24"/>
+          <w:szCs w:val="24"/>
+        </w:rPr>
+      </w:pPr>
+      <w:bookmarkStart w:colFirst="0" w:colLast="0" w:name="_heading=h.chsvazyrbrqs" w:id="3"/>
+      <w:bookmarkEnd w:id="3"/>
+      <w:r>
+        <w:rPr>
+          <w:rFonts w:ascii="Times New Roman" w:cs="Times New Roman" w:eastAsia="Times New Roman" w:hAnsi="Times New Roman"/>
+          <w:b w:val="1"/>
+          <w:sz w:val="24"/>
+          <w:szCs w:val="24"/>
+          <w:rtl w:val="0"/>
+        </w:rPr>
+        <w:t xml:space="preserve">Esquema dimensional</w:t>
+      </w:r>
+      <w:r>
+        <w:rPr>
+          <w:rtl w:val="0"/>
+        </w:rPr>
+      </w:r>
+    </w:p>
+    <w:p>
+      <w:pPr>
+        <w:spacing w:line="480" w:lineRule="auto"/>
+        <w:ind w:left="720" w:firstLine="720"/>
+        <w:jc w:val="both"/>
+        <w:rPr>
+          <w:rFonts w:ascii="Times New Roman" w:cs="Times New Roman" w:eastAsia="Times New Roman" w:hAnsi="Times New Roman"/>
+          <w:sz w:val="24"/>
+          <w:szCs w:val="24"/>
+        </w:rPr>
+      </w:pPr>
+      <w:r>
+        <w:rPr>
+          <w:rFonts w:ascii="Times New Roman" w:cs="Times New Roman" w:eastAsia="Times New Roman" w:hAnsi="Times New Roman"/>
+          <w:sz w:val="24"/>
+          <w:szCs w:val="24"/>
+          <w:rtl w:val="0"/>
+        </w:rPr>
+        <w:t xml:space="preserve">El Data Warehouse está diseñado bajo un modelo dimensional que permite la optimización de consultas analíticas y el análisis de datos desde múltiples perspectivas. Este modelo se basa en la organización de datos en tablas de hechos y tablas de dimensiones.</w:t>
+      </w:r>
+    </w:p>
+    <w:p>
+      <w:pPr>
+        <w:spacing w:line="480" w:lineRule="auto"/>
+        <w:ind w:left="720" w:firstLine="720"/>
+        <w:jc w:val="both"/>
+        <w:rPr>
+          <w:rFonts w:ascii="Times New Roman" w:cs="Times New Roman" w:eastAsia="Times New Roman" w:hAnsi="Times New Roman"/>
+          <w:sz w:val="24"/>
+          <w:szCs w:val="24"/>
+        </w:rPr>
+      </w:pPr>
+      <w:r>
+        <w:rPr>
+          <w:rFonts w:ascii="Times New Roman" w:cs="Times New Roman" w:eastAsia="Times New Roman" w:hAnsi="Times New Roman"/>
+          <w:sz w:val="24"/>
+          <w:szCs w:val="24"/>
+          <w:rtl w:val="0"/>
+        </w:rPr>
+        <w:t xml:space="preserve">Los elementos incluyen:</w:t>
+      </w:r>
+    </w:p>
+    <w:p>
+      <w:pPr>
         <w:numPr>
           <w:ilvl w:val="0"/>
           <w:numId w:val="2"/>
         </w:numPr>
-        <w:pBdr>
-          <w:top w:space="0" w:sz="0" w:val="nil"/>
-          <w:left w:space="0" w:sz="0" w:val="nil"/>
-          <w:bottom w:space="0" w:sz="0" w:val="nil"/>
-          <w:right w:space="0" w:sz="0" w:val="nil"/>
-          <w:between w:space="0" w:sz="0" w:val="nil"/>
-        </w:pBdr>
-        <w:shd w:fill="auto" w:val="clear"/>
-        <w:spacing w:after="240" w:before="600" w:line="480" w:lineRule="auto"/>
-        <w:ind w:left="720" w:right="0" w:hanging="360"/>
-        <w:jc w:val="left"/>
-        <w:rPr>
-          <w:rFonts w:ascii="Times New Roman" w:cs="Times New Roman" w:eastAsia="Times New Roman" w:hAnsi="Times New Roman"/>
-          <w:b w:val="1"/>
-          <w:i w:val="0"/>
-          <w:smallCaps w:val="0"/>
-          <w:strike w:val="0"/>
-          <w:color w:val="000000"/>
+        <w:spacing w:line="480" w:lineRule="auto"/>
+        <w:ind w:left="1440" w:hanging="360"/>
+        <w:jc w:val="both"/>
+        <w:rPr>
+          <w:rFonts w:ascii="Times New Roman" w:cs="Times New Roman" w:eastAsia="Times New Roman" w:hAnsi="Times New Roman"/>
           <w:sz w:val="24"/>
           <w:szCs w:val="24"/>
           <w:u w:val="none"/>
-          <w:shd w:fill="auto" w:val="clear"/>
-          <w:vertAlign w:val="baseline"/>
-        </w:rPr>
-      </w:pPr>
-      <w:r>
-        <w:rPr>
-          <w:rFonts w:ascii="Times New Roman" w:cs="Times New Roman" w:eastAsia="Times New Roman" w:hAnsi="Times New Roman"/>
-          <w:b w:val="1"/>
-          <w:i w:val="0"/>
-          <w:smallCaps w:val="0"/>
-          <w:strike w:val="0"/>
-          <w:color w:val="000000"/>
-          <w:sz w:val="24"/>
-          <w:szCs w:val="24"/>
-          <w:u w:val="none"/>
-          <w:shd w:fill="auto" w:val="clear"/>
-          <w:vertAlign w:val="baseline"/>
-          <w:rtl w:val="0"/>
-        </w:rPr>
-        <w:t xml:space="preserve">Introducción</w:t>
-      </w:r>
-    </w:p>
-    <w:p>
-      <w:pPr>
-        <w:spacing w:line="480" w:lineRule="auto"/>
-        <w:ind w:left="720" w:firstLine="720"/>
-        <w:jc w:val="both"/>
-        <w:rPr>
-          <w:rFonts w:ascii="Times New Roman" w:cs="Times New Roman" w:eastAsia="Times New Roman" w:hAnsi="Times New Roman"/>
-          <w:sz w:val="24"/>
-          <w:szCs w:val="24"/>
-        </w:rPr>
-      </w:pPr>
-      <w:r>
-        <w:rPr>
-          <w:rFonts w:ascii="Times New Roman" w:cs="Times New Roman" w:eastAsia="Times New Roman" w:hAnsi="Times New Roman"/>
-          <w:sz w:val="24"/>
-          <w:szCs w:val="24"/>
-          <w:rtl w:val="0"/>
-        </w:rPr>
-        <w:t xml:space="preserve">El presente documento describe el diseño del Data Warehouse (DW) propuesto para el almacenamiento y análisis de datos en la solución tecnológica. Un Data Warehouse es un sistema de almacenamiento de datos diseñado para facilitar la toma de decisiones mediante el análisis de grandes volúmenes de información histórica.</w:t>
-      </w:r>
-    </w:p>
-    <w:p>
-      <w:pPr>
-        <w:spacing w:line="480" w:lineRule="auto"/>
-        <w:ind w:left="720" w:firstLine="720"/>
-        <w:jc w:val="both"/>
-        <w:rPr>
-          <w:rFonts w:ascii="Times New Roman" w:cs="Times New Roman" w:eastAsia="Times New Roman" w:hAnsi="Times New Roman"/>
-          <w:sz w:val="24"/>
-          <w:szCs w:val="24"/>
-        </w:rPr>
-      </w:pPr>
-      <w:r>
-        <w:rPr>
-          <w:rFonts w:ascii="Times New Roman" w:cs="Times New Roman" w:eastAsia="Times New Roman" w:hAnsi="Times New Roman"/>
-          <w:sz w:val="24"/>
-          <w:szCs w:val="24"/>
-          <w:rtl w:val="0"/>
-        </w:rPr>
-        <w:t xml:space="preserve">Asimismo, se abordan conceptos clave como la administración de cambios en las dimensiones (Slowly Changing Dimensions), la optimización de consultas mediante agregaciones y el uso de cubos tabulares para mejorar la eficiencia del análisis multidimensional. La finalidad es garantizar un diseño robusto y escalable que facilite la explotación de los datos y su visualización en herramientas de Business Intelligence.</w:t>
-      </w:r>
-    </w:p>
-    <w:p>
-      <w:pPr>
-        <w:keepNext w:val="1"/>
-        <w:keepLines w:val="1"/>
-        <w:pageBreakBefore w:val="0"/>
-        <w:widowControl w:val="1"/>
+        </w:rPr>
+      </w:pPr>
+      <w:r>
+        <w:rPr>
+          <w:rFonts w:ascii="Times New Roman" w:cs="Times New Roman" w:eastAsia="Times New Roman" w:hAnsi="Times New Roman"/>
+          <w:b w:val="1"/>
+          <w:sz w:val="24"/>
+          <w:szCs w:val="24"/>
+          <w:rtl w:val="0"/>
+        </w:rPr>
+        <w:t xml:space="preserve">Tabla de hecho:</w:t>
+      </w:r>
+      <w:r>
+        <w:rPr>
+          <w:rFonts w:ascii="Times New Roman" w:cs="Times New Roman" w:eastAsia="Times New Roman" w:hAnsi="Times New Roman"/>
+          <w:sz w:val="24"/>
+          <w:szCs w:val="24"/>
+          <w:rtl w:val="0"/>
+        </w:rPr>
+        <w:t xml:space="preserve"> contiene los datos medibles o cuantificables del negocio (métricas), como ventas, ingresos, cantidad, entre otros.</w:t>
+      </w:r>
+    </w:p>
+    <w:p>
+      <w:pPr>
         <w:numPr>
           <w:ilvl w:val="0"/>
           <w:numId w:val="2"/>
         </w:numPr>
-        <w:pBdr>
-          <w:top w:space="0" w:sz="0" w:val="nil"/>
-          <w:left w:space="0" w:sz="0" w:val="nil"/>
-          <w:bottom w:space="0" w:sz="0" w:val="nil"/>
-          <w:right w:space="0" w:sz="0" w:val="nil"/>
-          <w:between w:space="0" w:sz="0" w:val="nil"/>
-        </w:pBdr>
-        <w:shd w:fill="auto" w:val="clear"/>
-        <w:spacing w:after="240" w:before="600" w:line="480" w:lineRule="auto"/>
-        <w:ind w:left="720" w:right="0" w:hanging="360"/>
-        <w:jc w:val="left"/>
-        <w:rPr>
-          <w:rFonts w:ascii="Times New Roman" w:cs="Times New Roman" w:eastAsia="Times New Roman" w:hAnsi="Times New Roman"/>
-          <w:b w:val="1"/>
-          <w:i w:val="0"/>
-          <w:smallCaps w:val="0"/>
-          <w:strike w:val="0"/>
-          <w:color w:val="000000"/>
+        <w:spacing w:line="480" w:lineRule="auto"/>
+        <w:ind w:left="1440" w:hanging="360"/>
+        <w:jc w:val="both"/>
+        <w:rPr>
+          <w:rFonts w:ascii="Times New Roman" w:cs="Times New Roman" w:eastAsia="Times New Roman" w:hAnsi="Times New Roman"/>
           <w:sz w:val="24"/>
           <w:szCs w:val="24"/>
           <w:u w:val="none"/>
-          <w:shd w:fill="auto" w:val="clear"/>
-          <w:vertAlign w:val="baseline"/>
-        </w:rPr>
-      </w:pPr>
-      <w:r>
-        <w:rPr>
-          <w:rFonts w:ascii="Times New Roman" w:cs="Times New Roman" w:eastAsia="Times New Roman" w:hAnsi="Times New Roman"/>
-          <w:b w:val="1"/>
-          <w:i w:val="0"/>
-          <w:smallCaps w:val="0"/>
-          <w:strike w:val="0"/>
-          <w:color w:val="000000"/>
-          <w:sz w:val="24"/>
-          <w:szCs w:val="24"/>
-          <w:u w:val="none"/>
-          <w:shd w:fill="auto" w:val="clear"/>
-          <w:vertAlign w:val="baseline"/>
-          <w:rtl w:val="0"/>
-        </w:rPr>
-        <w:t xml:space="preserve">Objetivo</w:t>
-      </w:r>
-    </w:p>
-    <w:p>
-      <w:pPr>
-        <w:spacing w:line="480" w:lineRule="auto"/>
-        <w:ind w:left="720" w:firstLine="720"/>
-        <w:jc w:val="both"/>
-        <w:rPr>
-          <w:rFonts w:ascii="Times New Roman" w:cs="Times New Roman" w:eastAsia="Times New Roman" w:hAnsi="Times New Roman"/>
-          <w:sz w:val="24"/>
-          <w:szCs w:val="24"/>
-        </w:rPr>
-      </w:pPr>
-      <w:r>
-        <w:rPr>
-          <w:rFonts w:ascii="Times New Roman" w:cs="Times New Roman" w:eastAsia="Times New Roman" w:hAnsi="Times New Roman"/>
-          <w:sz w:val="24"/>
-          <w:szCs w:val="24"/>
-          <w:rtl w:val="0"/>
-        </w:rPr>
-        <w:t xml:space="preserve">El objetivo de este documento es definir la estructura y arquitectura del Data Warehouse, estableciendo un esquema de datos optimizado para consultas analíticas y generación de reportes de alto rendimiento. </w:t>
-      </w:r>
-    </w:p>
-    <w:p>
-      <w:pPr>
-        <w:keepNext w:val="1"/>
-        <w:keepLines w:val="1"/>
-        <w:pageBreakBefore w:val="0"/>
-        <w:widowControl w:val="1"/>
+        </w:rPr>
+      </w:pPr>
+      <w:r>
+        <w:rPr>
+          <w:rFonts w:ascii="Times New Roman" w:cs="Times New Roman" w:eastAsia="Times New Roman" w:hAnsi="Times New Roman"/>
+          <w:b w:val="1"/>
+          <w:sz w:val="24"/>
+          <w:szCs w:val="24"/>
+          <w:rtl w:val="0"/>
+        </w:rPr>
+        <w:t xml:space="preserve">Dimensiones:</w:t>
+      </w:r>
+      <w:r>
+        <w:rPr>
+          <w:rFonts w:ascii="Times New Roman" w:cs="Times New Roman" w:eastAsia="Times New Roman" w:hAnsi="Times New Roman"/>
+          <w:sz w:val="24"/>
+          <w:szCs w:val="24"/>
+          <w:rtl w:val="0"/>
+        </w:rPr>
+        <w:t xml:space="preserve"> proporcionan contexto a las métricas, permitiendo analizar los hechos desde distintos ángulos, como tiempo, producto, cliente, etc.</w:t>
+      </w:r>
+    </w:p>
+    <w:p>
+      <w:pPr>
         <w:numPr>
           <w:ilvl w:val="0"/>
           <w:numId w:val="2"/>
         </w:numPr>
-        <w:pBdr>
-          <w:top w:space="0" w:sz="0" w:val="nil"/>
-          <w:left w:space="0" w:sz="0" w:val="nil"/>
-          <w:bottom w:space="0" w:sz="0" w:val="nil"/>
-          <w:right w:space="0" w:sz="0" w:val="nil"/>
-          <w:between w:space="0" w:sz="0" w:val="nil"/>
-        </w:pBdr>
-        <w:shd w:fill="auto" w:val="clear"/>
-        <w:spacing w:after="240" w:before="600" w:line="480" w:lineRule="auto"/>
-        <w:ind w:left="720" w:right="0" w:hanging="360"/>
-        <w:jc w:val="left"/>
-        <w:rPr>
-          <w:rFonts w:ascii="Times New Roman" w:cs="Times New Roman" w:eastAsia="Times New Roman" w:hAnsi="Times New Roman"/>
-          <w:b w:val="1"/>
-          <w:i w:val="0"/>
-          <w:smallCaps w:val="0"/>
-          <w:strike w:val="0"/>
-          <w:color w:val="000000"/>
+        <w:spacing w:line="480" w:lineRule="auto"/>
+        <w:ind w:left="1440" w:hanging="360"/>
+        <w:jc w:val="both"/>
+        <w:rPr>
+          <w:rFonts w:ascii="Times New Roman" w:cs="Times New Roman" w:eastAsia="Times New Roman" w:hAnsi="Times New Roman"/>
           <w:sz w:val="24"/>
           <w:szCs w:val="24"/>
           <w:u w:val="none"/>
-          <w:shd w:fill="auto" w:val="clear"/>
-          <w:vertAlign w:val="baseline"/>
-        </w:rPr>
-      </w:pPr>
-      <w:r>
-        <w:rPr>
-          <w:rFonts w:ascii="Times New Roman" w:cs="Times New Roman" w:eastAsia="Times New Roman" w:hAnsi="Times New Roman"/>
-          <w:b w:val="1"/>
-          <w:sz w:val="24"/>
-          <w:szCs w:val="24"/>
-          <w:rtl w:val="0"/>
-        </w:rPr>
-        <w:t xml:space="preserve">Modelo de Datos</w:t>
-      </w:r>
-      <w:r>
-        <w:rPr>
-          <w:rtl w:val="0"/>
-        </w:rPr>
-      </w:r>
-    </w:p>
-    <w:p>
-      <w:pPr>
-        <w:keepNext w:val="1"/>
-        <w:keepLines w:val="1"/>
-        <w:pageBreakBefore w:val="0"/>
-        <w:widowControl w:val="1"/>
-        <w:numPr>
-          <w:ilvl w:val="1"/>
-          <w:numId w:val="2"/>
-        </w:numPr>
-        <w:pBdr>
-          <w:top w:space="0" w:sz="0" w:val="nil"/>
-          <w:left w:space="0" w:sz="0" w:val="nil"/>
-          <w:bottom w:space="0" w:sz="0" w:val="nil"/>
-          <w:right w:space="0" w:sz="0" w:val="nil"/>
-          <w:between w:space="0" w:sz="0" w:val="nil"/>
-        </w:pBdr>
-        <w:shd w:fill="auto" w:val="clear"/>
-        <w:spacing w:after="240" w:before="0" w:line="480" w:lineRule="auto"/>
-        <w:ind w:left="1440" w:right="0" w:hanging="360"/>
-        <w:jc w:val="left"/>
-        <w:rPr>
-          <w:rFonts w:ascii="Times New Roman" w:cs="Times New Roman" w:eastAsia="Times New Roman" w:hAnsi="Times New Roman"/>
-          <w:b w:val="1"/>
-          <w:i w:val="0"/>
-          <w:smallCaps w:val="0"/>
-          <w:strike w:val="0"/>
-          <w:color w:val="000000"/>
-          <w:sz w:val="24"/>
-          <w:szCs w:val="24"/>
-          <w:u w:val="none"/>
-          <w:shd w:fill="auto" w:val="clear"/>
-          <w:vertAlign w:val="baseline"/>
-        </w:rPr>
-      </w:pPr>
-      <w:r>
-        <w:rPr>
-          <w:rFonts w:ascii="Times New Roman" w:cs="Times New Roman" w:eastAsia="Times New Roman" w:hAnsi="Times New Roman"/>
-          <w:b w:val="1"/>
-          <w:sz w:val="24"/>
-          <w:szCs w:val="24"/>
-          <w:rtl w:val="0"/>
-        </w:rPr>
-        <w:t xml:space="preserve">Esquema dimensional</w:t>
-      </w:r>
-      <w:r>
-        <w:rPr>
-          <w:rtl w:val="0"/>
-        </w:rPr>
+        </w:rPr>
+      </w:pPr>
+      <w:r>
+        <w:rPr>
+          <w:rFonts w:ascii="Times New Roman" w:cs="Times New Roman" w:eastAsia="Times New Roman" w:hAnsi="Times New Roman"/>
+          <w:b w:val="1"/>
+          <w:sz w:val="24"/>
+          <w:szCs w:val="24"/>
+          <w:rtl w:val="0"/>
+        </w:rPr>
+        <w:t xml:space="preserve">Métricas: </w:t>
+      </w:r>
+      <w:r>
+        <w:rPr>
+          <w:rFonts w:ascii="Times New Roman" w:cs="Times New Roman" w:eastAsia="Times New Roman" w:hAnsi="Times New Roman"/>
+          <w:sz w:val="24"/>
+          <w:szCs w:val="24"/>
+          <w:rtl w:val="0"/>
+        </w:rPr>
+        <w:t xml:space="preserve">son los valores numéricos clave que se desean analizar y que se almacenan en la tabla de hechos, tales como total de ventas, unidades vendidas, costos, etc.</w:t>
       </w:r>
     </w:p>
     <w:p>
@@ -1216,170 +1015,91 @@
         <w:jc w:val="both"/>
         <w:rPr>
           <w:rFonts w:ascii="Times New Roman" w:cs="Times New Roman" w:eastAsia="Times New Roman" w:hAnsi="Times New Roman"/>
-          <w:sz w:val="24"/>
-          <w:szCs w:val="24"/>
-        </w:rPr>
-      </w:pPr>
-      <w:r>
-        <w:rPr>
-          <w:rFonts w:ascii="Times New Roman" w:cs="Times New Roman" w:eastAsia="Times New Roman" w:hAnsi="Times New Roman"/>
-          <w:sz w:val="24"/>
-          <w:szCs w:val="24"/>
-          <w:rtl w:val="0"/>
-        </w:rPr>
-        <w:t xml:space="preserve">El Data Warehouse está diseñado bajo un modelo dimensional que permite la optimización de consultas analíticas y el análisis de datos desde múltiples perspectivas. Este modelo se basa en la organización de datos en tablas de hechos y tablas de dimensiones.</w:t>
+          <w:i w:val="1"/>
+          <w:sz w:val="24"/>
+          <w:szCs w:val="24"/>
+        </w:rPr>
+      </w:pPr>
+      <w:r>
+        <w:rPr>
+          <w:rFonts w:ascii="Times New Roman" w:cs="Times New Roman" w:eastAsia="Times New Roman" w:hAnsi="Times New Roman"/>
+          <w:sz w:val="24"/>
+          <w:szCs w:val="24"/>
+          <w:rtl w:val="0"/>
+        </w:rPr>
+        <w:t xml:space="preserve">Además, el esquema dimensional sigue el modelo estrella, en el cual una tabla de hechos central está conectada a múltiples tablas de dimensiones. Esta estructura facilita la eficiencia en consultas y la flexibilidad en análisis multidimensionales.</w:t>
+      </w:r>
+      <w:r>
+        <w:rPr>
+          <w:rtl w:val="0"/>
+        </w:rPr>
+      </w:r>
+    </w:p>
+    <w:p>
+      <w:pPr>
+        <w:pStyle w:val="Heading2"/>
+        <w:keepNext w:val="1"/>
+        <w:keepLines w:val="1"/>
+        <w:numPr>
+          <w:ilvl w:val="1"/>
+          <w:numId w:val="3"/>
+        </w:numPr>
+        <w:spacing w:after="240" w:before="600" w:line="480" w:lineRule="auto"/>
+        <w:ind w:left="1440" w:hanging="360"/>
+        <w:rPr>
+          <w:rFonts w:ascii="Times New Roman" w:cs="Times New Roman" w:eastAsia="Times New Roman" w:hAnsi="Times New Roman"/>
+          <w:b w:val="1"/>
+          <w:sz w:val="24"/>
+          <w:szCs w:val="24"/>
+        </w:rPr>
+      </w:pPr>
+      <w:bookmarkStart w:colFirst="0" w:colLast="0" w:name="_heading=h.emd8r6yl8zn4" w:id="4"/>
+      <w:bookmarkEnd w:id="4"/>
+      <w:r>
+        <w:rPr>
+          <w:rFonts w:ascii="Times New Roman" w:cs="Times New Roman" w:eastAsia="Times New Roman" w:hAnsi="Times New Roman"/>
+          <w:b w:val="1"/>
+          <w:sz w:val="24"/>
+          <w:szCs w:val="24"/>
+          <w:rtl w:val="0"/>
+        </w:rPr>
+        <w:t xml:space="preserve">Tablas de hechos y dimensiones</w:t>
       </w:r>
     </w:p>
     <w:p>
       <w:pPr>
         <w:spacing w:line="480" w:lineRule="auto"/>
         <w:ind w:left="720" w:firstLine="720"/>
-        <w:jc w:val="both"/>
-        <w:rPr>
-          <w:rFonts w:ascii="Times New Roman" w:cs="Times New Roman" w:eastAsia="Times New Roman" w:hAnsi="Times New Roman"/>
-          <w:sz w:val="24"/>
-          <w:szCs w:val="24"/>
-        </w:rPr>
-      </w:pPr>
-      <w:r>
-        <w:rPr>
-          <w:rFonts w:ascii="Times New Roman" w:cs="Times New Roman" w:eastAsia="Times New Roman" w:hAnsi="Times New Roman"/>
-          <w:sz w:val="24"/>
-          <w:szCs w:val="24"/>
-          <w:rtl w:val="0"/>
-        </w:rPr>
-        <w:t xml:space="preserve">Los elementos … Tabla de hecho, dimensión, métrica</w:t>
+        <w:rPr>
+          <w:rFonts w:ascii="Times New Roman" w:cs="Times New Roman" w:eastAsia="Times New Roman" w:hAnsi="Times New Roman"/>
+          <w:sz w:val="24"/>
+          <w:szCs w:val="24"/>
+        </w:rPr>
+      </w:pPr>
+      <w:r>
+        <w:rPr>
+          <w:rFonts w:ascii="Times New Roman" w:cs="Times New Roman" w:eastAsia="Times New Roman" w:hAnsi="Times New Roman"/>
+          <w:b w:val="1"/>
+          <w:sz w:val="24"/>
+          <w:szCs w:val="24"/>
+          <w:rtl w:val="0"/>
+        </w:rPr>
+        <w:t xml:space="preserve">Tablas de Hechos:</w:t>
+      </w:r>
+      <w:r>
+        <w:rPr>
+          <w:rFonts w:ascii="Times New Roman" w:cs="Times New Roman" w:eastAsia="Times New Roman" w:hAnsi="Times New Roman"/>
+          <w:sz w:val="24"/>
+          <w:szCs w:val="24"/>
+          <w:rtl w:val="0"/>
+        </w:rPr>
+        <w:t xml:space="preserve"> Contienen métricas cuantificables y valores de negocio que se analizarán en el sistema. Estas tablas están vinculadas a las dimensiones mediante claves foráneas. Además de ser de tipo:tabla de hecho agregadas</w:t>
       </w:r>
     </w:p>
     <w:p>
       <w:pPr>
         <w:spacing w:line="480" w:lineRule="auto"/>
         <w:ind w:left="720" w:firstLine="720"/>
-        <w:jc w:val="both"/>
-        <w:rPr>
-          <w:rFonts w:ascii="Times New Roman" w:cs="Times New Roman" w:eastAsia="Times New Roman" w:hAnsi="Times New Roman"/>
-          <w:sz w:val="24"/>
-          <w:szCs w:val="24"/>
-        </w:rPr>
-      </w:pPr>
-      <w:r>
-        <w:rPr>
-          <w:rtl w:val="0"/>
-        </w:rPr>
-      </w:r>
-    </w:p>
-    <w:p>
-      <w:pPr>
-        <w:spacing w:line="480" w:lineRule="auto"/>
-        <w:ind w:left="720" w:firstLine="720"/>
-        <w:jc w:val="both"/>
-        <w:rPr>
-          <w:rFonts w:ascii="Times New Roman" w:cs="Times New Roman" w:eastAsia="Times New Roman" w:hAnsi="Times New Roman"/>
-          <w:i w:val="1"/>
-          <w:sz w:val="24"/>
-          <w:szCs w:val="24"/>
-        </w:rPr>
-      </w:pPr>
-      <w:r>
-        <w:rPr>
-          <w:rFonts w:ascii="Times New Roman" w:cs="Times New Roman" w:eastAsia="Times New Roman" w:hAnsi="Times New Roman"/>
-          <w:sz w:val="24"/>
-          <w:szCs w:val="24"/>
-          <w:rtl w:val="0"/>
-        </w:rPr>
-        <w:t xml:space="preserve">Además, el esquema dimensional sigue el modelo estrella, en el cual una tabla de hechos central está conectada a múltiples tablas de dimensiones. Esta estructura facilita la eficiencia en consultas y la flexibilidad en análisis multidimensionales.</w:t>
-      </w:r>
-      <w:r>
-        <w:rPr>
-          <w:rtl w:val="0"/>
-        </w:rPr>
-      </w:r>
-    </w:p>
-    <w:p>
-      <w:pPr>
-        <w:keepNext w:val="1"/>
-        <w:keepLines w:val="1"/>
-        <w:pageBreakBefore w:val="0"/>
-        <w:widowControl w:val="1"/>
-        <w:numPr>
-          <w:ilvl w:val="1"/>
-          <w:numId w:val="2"/>
-        </w:numPr>
-        <w:pBdr>
-          <w:top w:space="0" w:sz="0" w:val="nil"/>
-          <w:left w:space="0" w:sz="0" w:val="nil"/>
-          <w:bottom w:space="0" w:sz="0" w:val="nil"/>
-          <w:right w:space="0" w:sz="0" w:val="nil"/>
-          <w:between w:space="0" w:sz="0" w:val="nil"/>
-        </w:pBdr>
-        <w:shd w:fill="auto" w:val="clear"/>
-        <w:spacing w:after="240" w:before="600" w:line="480" w:lineRule="auto"/>
-        <w:ind w:left="1440" w:right="0" w:hanging="360"/>
-        <w:jc w:val="left"/>
-        <w:rPr>
-          <w:rFonts w:ascii="Times New Roman" w:cs="Times New Roman" w:eastAsia="Times New Roman" w:hAnsi="Times New Roman"/>
-          <w:b w:val="1"/>
-          <w:i w:val="0"/>
-          <w:smallCaps w:val="0"/>
-          <w:strike w:val="0"/>
-          <w:color w:val="000000"/>
-          <w:sz w:val="24"/>
-          <w:szCs w:val="24"/>
-          <w:u w:val="none"/>
-          <w:shd w:fill="auto" w:val="clear"/>
-          <w:vertAlign w:val="baseline"/>
-        </w:rPr>
-      </w:pPr>
-      <w:r>
-        <w:rPr>
-          <w:rFonts w:ascii="Times New Roman" w:cs="Times New Roman" w:eastAsia="Times New Roman" w:hAnsi="Times New Roman"/>
-          <w:b w:val="1"/>
-          <w:sz w:val="24"/>
-          <w:szCs w:val="24"/>
-          <w:rtl w:val="0"/>
-        </w:rPr>
-        <w:t xml:space="preserve">Tablas de hechos y dimensiones</w:t>
-      </w:r>
-      <w:r>
-        <w:rPr>
-          <w:rtl w:val="0"/>
-        </w:rPr>
-      </w:r>
-    </w:p>
-    <w:p>
-      <w:pPr>
-        <w:spacing w:line="480" w:lineRule="auto"/>
-        <w:ind w:left="720" w:firstLine="720"/>
-        <w:rPr>
-          <w:rFonts w:ascii="Times New Roman" w:cs="Times New Roman" w:eastAsia="Times New Roman" w:hAnsi="Times New Roman"/>
-          <w:sz w:val="24"/>
-          <w:szCs w:val="24"/>
-        </w:rPr>
-      </w:pPr>
-      <w:r>
-        <w:rPr>
-          <w:rFonts w:ascii="Times New Roman" w:cs="Times New Roman" w:eastAsia="Times New Roman" w:hAnsi="Times New Roman"/>
-          <w:b w:val="1"/>
-          <w:sz w:val="24"/>
-          <w:szCs w:val="24"/>
-          <w:rtl w:val="0"/>
-        </w:rPr>
-        <w:t xml:space="preserve">Tablas de Hechos:</w:t>
-      </w:r>
-      <w:r>
-        <w:rPr>
-          <w:rFonts w:ascii="Times New Roman" w:cs="Times New Roman" w:eastAsia="Times New Roman" w:hAnsi="Times New Roman"/>
-          <w:sz w:val="24"/>
-          <w:szCs w:val="24"/>
-          <w:rtl w:val="0"/>
-        </w:rPr>
-        <w:t xml:space="preserve"> Contienen métricas cuantificables y valores de negocio que se analizarán en el sistema. Estas tablas están vinculadas a las dimensiones mediante claves foráneas. Además de ser de tipo:tabla de hecho agregadas</w:t>
-      </w:r>
-    </w:p>
-    <w:p>
-      <w:pPr>
-        <w:spacing w:line="480" w:lineRule="auto"/>
-        <w:ind w:left="720" w:firstLine="720"/>
         <w:rPr>
           <w:rFonts w:ascii="Times New Roman" w:cs="Times New Roman" w:eastAsia="Times New Roman" w:hAnsi="Times New Roman"/>
           <w:sz w:val="24"/>
@@ -1408,11 +1128,12 @@
     </w:p>
     <w:p>
       <w:pPr>
+        <w:pStyle w:val="Heading1"/>
         <w:keepNext w:val="1"/>
         <w:keepLines w:val="1"/>
         <w:numPr>
           <w:ilvl w:val="0"/>
-          <w:numId w:val="2"/>
+          <w:numId w:val="3"/>
         </w:numPr>
         <w:spacing w:after="240" w:before="600" w:line="480" w:lineRule="auto"/>
         <w:ind w:left="720" w:hanging="360"/>
@@ -1423,6 +1144,8 @@
           <w:szCs w:val="24"/>
         </w:rPr>
       </w:pPr>
+      <w:bookmarkStart w:colFirst="0" w:colLast="0" w:name="_heading=h.is5333ns0skx" w:id="5"/>
+      <w:bookmarkEnd w:id="5"/>
       <w:r>
         <w:rPr>
           <w:rFonts w:ascii="Times New Roman" w:cs="Times New Roman" w:eastAsia="Times New Roman" w:hAnsi="Times New Roman"/>
@@ -1553,11 +1276,12 @@
     </w:p>
     <w:p>
       <w:pPr>
+        <w:pStyle w:val="Heading1"/>
         <w:keepNext w:val="1"/>
         <w:keepLines w:val="1"/>
         <w:numPr>
           <w:ilvl w:val="0"/>
-          <w:numId w:val="2"/>
+          <w:numId w:val="3"/>
         </w:numPr>
         <w:spacing w:after="240" w:before="600" w:line="480" w:lineRule="auto"/>
         <w:ind w:left="720" w:hanging="360"/>
@@ -1568,6 +1292,8 @@
           <w:szCs w:val="24"/>
         </w:rPr>
       </w:pPr>
+      <w:bookmarkStart w:colFirst="0" w:colLast="0" w:name="_heading=h.efh3vuql8que" w:id="6"/>
+      <w:bookmarkEnd w:id="6"/>
       <w:r>
         <w:rPr>
           <w:rFonts w:ascii="Times New Roman" w:cs="Times New Roman" w:eastAsia="Times New Roman" w:hAnsi="Times New Roman"/>
@@ -1785,6 +1511,116 @@
   <w:abstractNum w:abstractNumId="2">
     <w:lvl w:ilvl="0">
       <w:start w:val="1"/>
+      <w:numFmt w:val="bullet"/>
+      <w:lvlText w:val="❖"/>
+      <w:lvlJc w:val="left"/>
+      <w:pPr>
+        <w:ind w:left="1440" w:hanging="360"/>
+      </w:pPr>
+      <w:rPr>
+        <w:u w:val="none"/>
+      </w:rPr>
+    </w:lvl>
+    <w:lvl w:ilvl="1">
+      <w:start w:val="1"/>
+      <w:numFmt w:val="bullet"/>
+      <w:lvlText w:val="➢"/>
+      <w:lvlJc w:val="left"/>
+      <w:pPr>
+        <w:ind w:left="2160" w:hanging="360"/>
+      </w:pPr>
+      <w:rPr>
+        <w:u w:val="none"/>
+      </w:rPr>
+    </w:lvl>
+    <w:lvl w:ilvl="2">
+      <w:start w:val="1"/>
+      <w:numFmt w:val="bullet"/>
+      <w:lvlText w:val="■"/>
+      <w:lvlJc w:val="left"/>
+      <w:pPr>
+        <w:ind w:left="2880" w:hanging="360"/>
+      </w:pPr>
+      <w:rPr>
+        <w:u w:val="none"/>
+      </w:rPr>
+    </w:lvl>
+    <w:lvl w:ilvl="3">
+      <w:start w:val="1"/>
+      <w:numFmt w:val="bullet"/>
+      <w:lvlText w:val="●"/>
+      <w:lvlJc w:val="left"/>
+      <w:pPr>
+        <w:ind w:left="3600" w:hanging="360"/>
+      </w:pPr>
+      <w:rPr>
+        <w:u w:val="none"/>
+      </w:rPr>
+    </w:lvl>
+    <w:lvl w:ilvl="4">
+      <w:start w:val="1"/>
+      <w:numFmt w:val="bullet"/>
+      <w:lvlText w:val="◆"/>
+      <w:lvlJc w:val="left"/>
+      <w:pPr>
+        <w:ind w:left="4320" w:hanging="360"/>
+      </w:pPr>
+      <w:rPr>
+        <w:u w:val="none"/>
+      </w:rPr>
+    </w:lvl>
+    <w:lvl w:ilvl="5">
+      <w:start w:val="1"/>
+      <w:numFmt w:val="bullet"/>
+      <w:lvlText w:val="➢"/>
+      <w:lvlJc w:val="left"/>
+      <w:pPr>
+        <w:ind w:left="5040" w:hanging="360"/>
+      </w:pPr>
+      <w:rPr>
+        <w:u w:val="none"/>
+      </w:rPr>
+    </w:lvl>
+    <w:lvl w:ilvl="6">
+      <w:start w:val="1"/>
+      <w:numFmt w:val="bullet"/>
+      <w:lvlText w:val="■"/>
+      <w:lvlJc w:val="left"/>
+      <w:pPr>
+        <w:ind w:left="5760" w:hanging="360"/>
+      </w:pPr>
+      <w:rPr>
+        <w:u w:val="none"/>
+      </w:rPr>
+    </w:lvl>
+    <w:lvl w:ilvl="7">
+      <w:start w:val="1"/>
+      <w:numFmt w:val="bullet"/>
+      <w:lvlText w:val="●"/>
+      <w:lvlJc w:val="left"/>
+      <w:pPr>
+        <w:ind w:left="6480" w:hanging="360"/>
+      </w:pPr>
+      <w:rPr>
+        <w:u w:val="none"/>
+      </w:rPr>
+    </w:lvl>
+    <w:lvl w:ilvl="8">
+      <w:start w:val="1"/>
+      <w:numFmt w:val="bullet"/>
+      <w:lvlText w:val="◆"/>
+      <w:lvlJc w:val="left"/>
+      <w:pPr>
+        <w:ind w:left="7200" w:hanging="360"/>
+      </w:pPr>
+      <w:rPr>
+        <w:u w:val="none"/>
+      </w:rPr>
+    </w:lvl>
+  </w:abstractNum>
+  <w:abstractNum w:abstractNumId="3">
+    <w:lvl w:ilvl="0">
+      <w:start w:val="1"/>
       <w:numFmt w:val="decimal"/>
       <w:lvlText w:val="%1."/>
       <w:lvlJc w:val="left"/>
@@ -1897,6 +1733,9 @@
   </w:num>
   <w:num w:numId="2">
     <w:abstractNumId w:val="2"/>
+  </w:num>
+  <w:num w:numId="3">
+    <w:abstractNumId w:val="3"/>
   </w:num>
 </w:numbering>
 </file>
@@ -2848,7 +2687,7 @@
 
 <file path=customXML/item1.xml><?xml version="1.0" encoding="utf-8"?>
 <go:gDocsCustomXmlDataStorage xmlns:go="http://customooxmlschemas.google.com/" xmlns:r="http://schemas.openxmlformats.org/officeDocument/2006/relationships" uri="GoogleDocsCustomDataVersion2">
-  <go:docsCustomData xmlns:go="http://customooxmlschemas.google.com/" roundtripDataSignature="AMtx7mgW6+01ppgUoAdtY5hcU5M/t/tAaw==">CgMxLjA4AHIhMTdRZWhjdEY1OUZISHZUOEJZekczMnZjWXAyVVFudGM0</go:docsCustomData>
+  <go:docsCustomData xmlns:go="http://customooxmlschemas.google.com/" roundtripDataSignature="AMtx7misRRfeb0qDy9lyO8H3fjxoA748eQ==">CgMxLjAyDWguOXYzOThvdDZkZHgyDmguNnFldnFsdmY2a2pvMg1oLnVkaTZ2MnByMjA2Mg5oLmNoc3ZhenlyYnJxczIOaC5lbWQ4cjZ5bDh6bjQyDmguaXM1MzMzbnMwc2t4Mg5oLmVmaDN2dXFsOHF1ZTgAciExN1FlaGN0RjU5RkhIdlQ4Qll6RzMydmNZcDJVUW50YzQ=</go:docsCustomData>
 </go:gDocsCustomXmlDataStorage>
 </file>
 

</xml_diff>